<commit_message>
added Lucio's comments to final page
</commit_message>
<xml_diff>
--- a/proj4/Deliverables.docx
+++ b/proj4/Deliverables.docx
@@ -1,6 +1,6 @@
 
 <file path=word/document.xml><?xml version="1.0" encoding="utf-8"?>
-<w:document xmlns:wpc="http://schemas.microsoft.com/office/word/2010/wordprocessingCanvas" xmlns:mc="http://schemas.openxmlformats.org/markup-compatibility/2006" xmlns:o="urn:schemas-microsoft-com:office:office" xmlns:r="http://schemas.openxmlformats.org/officeDocument/2006/relationships" xmlns:m="http://schemas.openxmlformats.org/officeDocument/2006/math" xmlns:v="urn:schemas-microsoft-com:vml" xmlns:wp14="http://schemas.microsoft.com/office/word/2010/wordprocessingDrawing" xmlns:wp="http://schemas.openxmlformats.org/drawingml/2006/wordprocessingDrawing" xmlns:w10="urn:schemas-microsoft-com:office:word" xmlns:w="http://schemas.openxmlformats.org/wordprocessingml/2006/main" xmlns:w14="http://schemas.microsoft.com/office/word/2010/wordml" xmlns:wpg="http://schemas.microsoft.com/office/word/2010/wordprocessingGroup" xmlns:wpi="http://schemas.microsoft.com/office/word/2010/wordprocessingInk" xmlns:wne="http://schemas.microsoft.com/office/word/2006/wordml" xmlns:wps="http://schemas.microsoft.com/office/word/2010/wordprocessingShape" mc:Ignorable="w14 wp14">
+<w:document xmlns:wpc="http://schemas.microsoft.com/office/word/2010/wordprocessingCanvas" xmlns:mo="http://schemas.microsoft.com/office/mac/office/2008/main" xmlns:mc="http://schemas.openxmlformats.org/markup-compatibility/2006" xmlns:mv="urn:schemas-microsoft-com:mac:vml" xmlns:o="urn:schemas-microsoft-com:office:office" xmlns:r="http://schemas.openxmlformats.org/officeDocument/2006/relationships" xmlns:m="http://schemas.openxmlformats.org/officeDocument/2006/math" xmlns:v="urn:schemas-microsoft-com:vml" xmlns:wp14="http://schemas.microsoft.com/office/word/2010/wordprocessingDrawing" xmlns:wp="http://schemas.openxmlformats.org/drawingml/2006/wordprocessingDrawing" xmlns:w10="urn:schemas-microsoft-com:office:word" xmlns:w="http://schemas.openxmlformats.org/wordprocessingml/2006/main" xmlns:w14="http://schemas.microsoft.com/office/word/2010/wordml" xmlns:wpg="http://schemas.microsoft.com/office/word/2010/wordprocessingGroup" xmlns:wpi="http://schemas.microsoft.com/office/word/2010/wordprocessingInk" xmlns:wne="http://schemas.microsoft.com/office/word/2006/wordml" xmlns:wps="http://schemas.microsoft.com/office/word/2010/wordprocessingShape" mc:Ignorable="w14 wp14">
   <w:body>
     <w:p>
       <w:pPr>
@@ -227,10 +227,11 @@
       <w:r>
         <w:rPr>
           <w:noProof/>
+          <w:lang w:eastAsia="en-US"/>
         </w:rPr>
         <w:lastRenderedPageBreak/>
         <w:drawing>
-          <wp:anchor distT="0" distB="0" distL="114300" distR="114300" simplePos="0" relativeHeight="251658240" behindDoc="1" locked="0" layoutInCell="1" allowOverlap="1" wp14:anchorId="5E4820E6" wp14:editId="1023022E">
+          <wp:anchor distT="0" distB="0" distL="114300" distR="114300" simplePos="0" relativeHeight="251658240" behindDoc="1" locked="0" layoutInCell="1" allowOverlap="1" wp14:anchorId="49E1854C" wp14:editId="6BC38A06">
             <wp:simplePos x="0" y="0"/>
             <wp:positionH relativeFrom="column">
               <wp:posOffset>273050</wp:posOffset>
@@ -301,11 +302,12 @@
       <w:r>
         <w:rPr>
           <w:noProof/>
+          <w:lang w:eastAsia="en-US"/>
         </w:rPr>
         <mc:AlternateContent>
           <mc:Choice Requires="wps">
             <w:drawing>
-              <wp:anchor distT="0" distB="0" distL="114300" distR="114300" simplePos="0" relativeHeight="251663360" behindDoc="0" locked="0" layoutInCell="1" allowOverlap="1">
+              <wp:anchor distT="0" distB="0" distL="114300" distR="114300" simplePos="0" relativeHeight="251663360" behindDoc="0" locked="0" layoutInCell="1" allowOverlap="1" wp14:anchorId="47930B14" wp14:editId="6F1CE4B1">
                 <wp:simplePos x="0" y="0"/>
                 <wp:positionH relativeFrom="column">
                   <wp:posOffset>533400</wp:posOffset>
@@ -408,11 +410,11 @@
           </mc:Choice>
           <mc:Fallback>
             <w:pict>
-              <v:shapetype id="_x0000_t202" coordsize="21600,21600" o:spt="202" path="m,l,21600r21600,l21600,xe">
+              <v:shapetype id="_x0000_t202" coordsize="21600,21600" o:spt="202" path="m0,0l0,21600,21600,21600,21600,0xe">
                 <v:stroke joinstyle="miter"/>
                 <v:path gradientshapeok="t" o:connecttype="rect"/>
               </v:shapetype>
-              <v:shape id="Text Box 6" o:spid="_x0000_s1026" type="#_x0000_t202" style="position:absolute;margin-left:42pt;margin-top:22.45pt;width:398.5pt;height:93.75pt;z-index:251663360;visibility:visible;mso-wrap-style:square;mso-height-percent:0;mso-wrap-distance-left:9pt;mso-wrap-distance-top:0;mso-wrap-distance-right:9pt;mso-wrap-distance-bottom:0;mso-position-horizontal:absolute;mso-position-horizontal-relative:text;mso-position-vertical:absolute;mso-position-vertical-relative:text;mso-height-percent:0;mso-height-relative:margin;v-text-anchor:top" o:gfxdata="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" filled="f" stroked="f" strokeweight=".5pt">
+              <v:shape id="Text Box 6" o:spid="_x0000_s1026" type="#_x0000_t202" style="position:absolute;margin-left:42pt;margin-top:22.45pt;width:398.5pt;height:93.75pt;z-index:251663360;visibility:visible;mso-wrap-style:square;mso-height-percent:0;mso-wrap-distance-left:9pt;mso-wrap-distance-top:0;mso-wrap-distance-right:9pt;mso-wrap-distance-bottom:0;mso-position-horizontal:absolute;mso-position-horizontal-relative:text;mso-position-vertical:absolute;mso-position-vertical-relative:text;mso-height-percent:0;mso-height-relative:margin;v-text-anchor:top" o:gfxdata="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" filled="f" stroked="f" strokeweight=".5pt">
                 <v:textbox>
                   <w:txbxContent>
                     <w:p>
@@ -476,10 +478,11 @@
       <w:r>
         <w:rPr>
           <w:noProof/>
+          <w:lang w:eastAsia="en-US"/>
         </w:rPr>
         <w:lastRenderedPageBreak/>
         <w:drawing>
-          <wp:anchor distT="0" distB="0" distL="114300" distR="114300" simplePos="0" relativeHeight="251659264" behindDoc="1" locked="0" layoutInCell="1" allowOverlap="1">
+          <wp:anchor distT="0" distB="0" distL="114300" distR="114300" simplePos="0" relativeHeight="251659264" behindDoc="1" locked="0" layoutInCell="1" allowOverlap="1" wp14:anchorId="427E3FC1" wp14:editId="0060A6DC">
             <wp:simplePos x="0" y="0"/>
             <wp:positionH relativeFrom="column">
               <wp:posOffset>529590</wp:posOffset>
@@ -552,11 +555,12 @@
       <w:r>
         <w:rPr>
           <w:noProof/>
+          <w:lang w:eastAsia="en-US"/>
         </w:rPr>
         <mc:AlternateContent>
           <mc:Choice Requires="wps">
             <w:drawing>
-              <wp:anchor distT="0" distB="0" distL="114300" distR="114300" simplePos="0" relativeHeight="251665408" behindDoc="0" locked="0" layoutInCell="1" allowOverlap="1" wp14:anchorId="18AF5464" wp14:editId="19453DFF">
+              <wp:anchor distT="0" distB="0" distL="114300" distR="114300" simplePos="0" relativeHeight="251665408" behindDoc="0" locked="0" layoutInCell="1" allowOverlap="1" wp14:anchorId="16EDEDF0" wp14:editId="40CDC384">
                 <wp:simplePos x="0" y="0"/>
                 <wp:positionH relativeFrom="column">
                   <wp:posOffset>685800</wp:posOffset>
@@ -622,10 +626,7 @@
                               <w:t>:</w:t>
                             </w:r>
                             <w:r>
-                              <w:t xml:space="preserve"> First law efficiency vs. </w:t>
-                            </w:r>
-                            <w:r>
-                              <w:t>Equivalence Ratio (Lambda)</w:t>
+                              <w:t xml:space="preserve"> First law efficiency vs. Equivalence Ratio (Lambda)</w:t>
                             </w:r>
                           </w:p>
                           <w:p>
@@ -679,7 +680,7 @@
           </mc:Choice>
           <mc:Fallback>
             <w:pict>
-              <v:shape id="Text Box 7" o:spid="_x0000_s1027" type="#_x0000_t202" style="position:absolute;margin-left:54pt;margin-top:-16.5pt;width:398.5pt;height:93.75pt;z-index:251665408;visibility:visible;mso-wrap-style:square;mso-height-percent:0;mso-wrap-distance-left:9pt;mso-wrap-distance-top:0;mso-wrap-distance-right:9pt;mso-wrap-distance-bottom:0;mso-position-horizontal:absolute;mso-position-horizontal-relative:text;mso-position-vertical:absolute;mso-position-vertical-relative:text;mso-height-percent:0;mso-height-relative:margin;v-text-anchor:top" o:gfxdata="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" filled="f" stroked="f" strokeweight=".5pt">
+              <v:shape id="Text Box 7" o:spid="_x0000_s1027" type="#_x0000_t202" style="position:absolute;margin-left:54pt;margin-top:-16.45pt;width:398.5pt;height:93.75pt;z-index:251665408;visibility:visible;mso-wrap-style:square;mso-height-percent:0;mso-wrap-distance-left:9pt;mso-wrap-distance-top:0;mso-wrap-distance-right:9pt;mso-wrap-distance-bottom:0;mso-position-horizontal:absolute;mso-position-horizontal-relative:text;mso-position-vertical:absolute;mso-position-vertical-relative:text;mso-height-percent:0;mso-height-relative:margin;v-text-anchor:top" o:gfxdata="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" filled="f" stroked="f" strokeweight=".5pt">
                 <v:textbox>
                   <w:txbxContent>
                     <w:p>
@@ -701,10 +702,7 @@
                         <w:t>:</w:t>
                       </w:r>
                       <w:r>
-                        <w:t xml:space="preserve"> First law efficiency vs. </w:t>
-                      </w:r>
-                      <w:r>
-                        <w:t>Equivalence Ratio (Lambda)</w:t>
+                        <w:t xml:space="preserve"> First law efficiency vs. Equivalence Ratio (Lambda)</w:t>
                       </w:r>
                     </w:p>
                     <w:p>
@@ -761,10 +759,11 @@
       <w:r>
         <w:rPr>
           <w:noProof/>
+          <w:lang w:eastAsia="en-US"/>
         </w:rPr>
         <w:lastRenderedPageBreak/>
         <w:drawing>
-          <wp:anchor distT="0" distB="0" distL="114300" distR="114300" simplePos="0" relativeHeight="251660288" behindDoc="1" locked="0" layoutInCell="1" allowOverlap="1">
+          <wp:anchor distT="0" distB="0" distL="114300" distR="114300" simplePos="0" relativeHeight="251660288" behindDoc="1" locked="0" layoutInCell="1" allowOverlap="1" wp14:anchorId="30D2710F" wp14:editId="14480ACB">
             <wp:simplePos x="0" y="0"/>
             <wp:positionH relativeFrom="column">
               <wp:posOffset>260985</wp:posOffset>
@@ -836,11 +835,12 @@
       <w:r>
         <w:rPr>
           <w:noProof/>
+          <w:lang w:eastAsia="en-US"/>
         </w:rPr>
         <mc:AlternateContent>
           <mc:Choice Requires="wps">
             <w:drawing>
-              <wp:anchor distT="0" distB="0" distL="114300" distR="114300" simplePos="0" relativeHeight="251667456" behindDoc="0" locked="0" layoutInCell="1" allowOverlap="1" wp14:anchorId="517F5FC4" wp14:editId="1E89D153">
+              <wp:anchor distT="0" distB="0" distL="114300" distR="114300" simplePos="0" relativeHeight="251667456" behindDoc="0" locked="0" layoutInCell="1" allowOverlap="1" wp14:anchorId="2AD2C605" wp14:editId="73037119">
                 <wp:simplePos x="0" y="0"/>
                 <wp:positionH relativeFrom="column">
                   <wp:posOffset>397510</wp:posOffset>
@@ -896,14 +896,7 @@
                                 <w:b/>
                                 <w:u w:val="single"/>
                               </w:rPr>
-                              <w:t xml:space="preserve">Figure </w:t>
-                            </w:r>
-                            <w:r>
-                              <w:rPr>
-                                <w:b/>
-                                <w:u w:val="single"/>
-                              </w:rPr>
-                              <w:t>3</w:t>
+                              <w:t>Figure 3</w:t>
                             </w:r>
                             <w:r>
                               <w:rPr>
@@ -913,10 +906,7 @@
                               <w:t>:</w:t>
                             </w:r>
                             <w:r>
-                              <w:t xml:space="preserve"> First law efficiency vs. </w:t>
-                            </w:r>
-                            <w:r>
-                              <w:t>Pressure</w:t>
+                              <w:t xml:space="preserve"> First law efficiency vs. Pressure</w:t>
                             </w:r>
                           </w:p>
                           <w:p>
@@ -955,7 +945,7 @@
           </mc:Choice>
           <mc:Fallback>
             <w:pict>
-              <v:shape id="Text Box 8" o:spid="_x0000_s1028" type="#_x0000_t202" style="position:absolute;margin-left:31.3pt;margin-top:5.9pt;width:398.45pt;height:93.75pt;z-index:251667456;visibility:visible;mso-wrap-style:square;mso-height-percent:0;mso-wrap-distance-left:9pt;mso-wrap-distance-top:0;mso-wrap-distance-right:9pt;mso-wrap-distance-bottom:0;mso-position-horizontal:absolute;mso-position-horizontal-relative:text;mso-position-vertical:absolute;mso-position-vertical-relative:text;mso-height-percent:0;mso-height-relative:margin;v-text-anchor:top" o:gfxdata="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" filled="f" stroked="f" strokeweight=".5pt">
+              <v:shape id="Text Box 8" o:spid="_x0000_s1028" type="#_x0000_t202" style="position:absolute;margin-left:31.3pt;margin-top:5.9pt;width:398.45pt;height:93.75pt;z-index:251667456;visibility:visible;mso-wrap-style:square;mso-height-percent:0;mso-wrap-distance-left:9pt;mso-wrap-distance-top:0;mso-wrap-distance-right:9pt;mso-wrap-distance-bottom:0;mso-position-horizontal:absolute;mso-position-horizontal-relative:text;mso-position-vertical:absolute;mso-position-vertical-relative:text;mso-height-percent:0;mso-height-relative:margin;v-text-anchor:top" o:gfxdata="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" filled="f" stroked="f" strokeweight=".5pt">
                 <v:textbox>
                   <w:txbxContent>
                     <w:p>
@@ -967,14 +957,7 @@
                           <w:b/>
                           <w:u w:val="single"/>
                         </w:rPr>
-                        <w:t xml:space="preserve">Figure </w:t>
-                      </w:r>
-                      <w:r>
-                        <w:rPr>
-                          <w:b/>
-                          <w:u w:val="single"/>
-                        </w:rPr>
-                        <w:t>3</w:t>
+                        <w:t>Figure 3</w:t>
                       </w:r>
                       <w:r>
                         <w:rPr>
@@ -984,10 +967,7 @@
                         <w:t>:</w:t>
                       </w:r>
                       <w:r>
-                        <w:t xml:space="preserve"> First law efficiency vs. </w:t>
-                      </w:r>
-                      <w:r>
-                        <w:t>Pressure</w:t>
+                        <w:t xml:space="preserve"> First law efficiency vs. Pressure</w:t>
                       </w:r>
                     </w:p>
                     <w:p>
@@ -1030,10 +1010,11 @@
       <w:r>
         <w:rPr>
           <w:noProof/>
+          <w:lang w:eastAsia="en-US"/>
         </w:rPr>
         <w:lastRenderedPageBreak/>
         <w:drawing>
-          <wp:anchor distT="0" distB="0" distL="114300" distR="114300" simplePos="0" relativeHeight="251661312" behindDoc="1" locked="0" layoutInCell="1" allowOverlap="1">
+          <wp:anchor distT="0" distB="0" distL="114300" distR="114300" simplePos="0" relativeHeight="251661312" behindDoc="1" locked="0" layoutInCell="1" allowOverlap="1" wp14:anchorId="6616D0A1" wp14:editId="144E96C5">
             <wp:simplePos x="0" y="0"/>
             <wp:positionH relativeFrom="column">
               <wp:posOffset>320040</wp:posOffset>
@@ -1105,11 +1086,12 @@
       <w:r>
         <w:rPr>
           <w:noProof/>
+          <w:lang w:eastAsia="en-US"/>
         </w:rPr>
         <mc:AlternateContent>
           <mc:Choice Requires="wps">
             <w:drawing>
-              <wp:anchor distT="0" distB="0" distL="114300" distR="114300" simplePos="0" relativeHeight="251669504" behindDoc="0" locked="0" layoutInCell="1" allowOverlap="1" wp14:anchorId="1B975AF4" wp14:editId="1889161D">
+              <wp:anchor distT="0" distB="0" distL="114300" distR="114300" simplePos="0" relativeHeight="251669504" behindDoc="0" locked="0" layoutInCell="1" allowOverlap="1" wp14:anchorId="25FAB4B9" wp14:editId="1DF3D6AE">
                 <wp:simplePos x="0" y="0"/>
                 <wp:positionH relativeFrom="column">
                   <wp:posOffset>457200</wp:posOffset>
@@ -1165,14 +1147,7 @@
                                 <w:b/>
                                 <w:u w:val="single"/>
                               </w:rPr>
-                              <w:t xml:space="preserve">Figure </w:t>
-                            </w:r>
-                            <w:r>
-                              <w:rPr>
-                                <w:b/>
-                                <w:u w:val="single"/>
-                              </w:rPr>
-                              <w:t>4</w:t>
+                              <w:t>Figure 4</w:t>
                             </w:r>
                             <w:r>
                               <w:rPr>
@@ -1182,10 +1157,7 @@
                               <w:t>:</w:t>
                             </w:r>
                             <w:r>
-                              <w:t xml:space="preserve"> First law efficiency vs. </w:t>
-                            </w:r>
-                            <w:r>
-                              <w:t>Temperature</w:t>
+                              <w:t xml:space="preserve"> First law efficiency vs. Temperature</w:t>
                             </w:r>
                           </w:p>
                           <w:p>
@@ -1218,7 +1190,7 @@
           </mc:Choice>
           <mc:Fallback>
             <w:pict>
-              <v:shape id="Text Box 9" o:spid="_x0000_s1029" type="#_x0000_t202" style="position:absolute;margin-left:36pt;margin-top:17.9pt;width:398.45pt;height:93.75pt;z-index:251669504;visibility:visible;mso-wrap-style:square;mso-height-percent:0;mso-wrap-distance-left:9pt;mso-wrap-distance-top:0;mso-wrap-distance-right:9pt;mso-wrap-distance-bottom:0;mso-position-horizontal:absolute;mso-position-horizontal-relative:text;mso-position-vertical:absolute;mso-position-vertical-relative:text;mso-height-percent:0;mso-height-relative:margin;v-text-anchor:top" o:gfxdata="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" filled="f" stroked="f" strokeweight=".5pt">
+              <v:shape id="Text Box 9" o:spid="_x0000_s1029" type="#_x0000_t202" style="position:absolute;margin-left:36pt;margin-top:17.9pt;width:398.45pt;height:93.75pt;z-index:251669504;visibility:visible;mso-wrap-style:square;mso-height-percent:0;mso-wrap-distance-left:9pt;mso-wrap-distance-top:0;mso-wrap-distance-right:9pt;mso-wrap-distance-bottom:0;mso-position-horizontal:absolute;mso-position-horizontal-relative:text;mso-position-vertical:absolute;mso-position-vertical-relative:text;mso-height-percent:0;mso-height-relative:margin;v-text-anchor:top" o:gfxdata="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" filled="f" stroked="f" strokeweight=".5pt">
                 <v:textbox>
                   <w:txbxContent>
                     <w:p>
@@ -1230,14 +1202,7 @@
                           <w:b/>
                           <w:u w:val="single"/>
                         </w:rPr>
-                        <w:t xml:space="preserve">Figure </w:t>
-                      </w:r>
-                      <w:r>
-                        <w:rPr>
-                          <w:b/>
-                          <w:u w:val="single"/>
-                        </w:rPr>
-                        <w:t>4</w:t>
+                        <w:t>Figure 4</w:t>
                       </w:r>
                       <w:r>
                         <w:rPr>
@@ -1247,10 +1212,7 @@
                         <w:t>:</w:t>
                       </w:r>
                       <w:r>
-                        <w:t xml:space="preserve"> First law efficiency vs. </w:t>
-                      </w:r>
-                      <w:r>
-                        <w:t>Temperature</w:t>
+                        <w:t xml:space="preserve"> First law efficiency vs. Temperature</w:t>
                       </w:r>
                     </w:p>
                     <w:p>
@@ -1287,10 +1249,11 @@
       <w:r>
         <w:rPr>
           <w:noProof/>
+          <w:lang w:eastAsia="en-US"/>
         </w:rPr>
         <w:lastRenderedPageBreak/>
         <w:drawing>
-          <wp:anchor distT="0" distB="0" distL="114300" distR="114300" simplePos="0" relativeHeight="251662336" behindDoc="1" locked="0" layoutInCell="1" allowOverlap="1">
+          <wp:anchor distT="0" distB="0" distL="114300" distR="114300" simplePos="0" relativeHeight="251662336" behindDoc="1" locked="0" layoutInCell="1" allowOverlap="1" wp14:anchorId="2E7F90E7" wp14:editId="6EE6B087">
             <wp:simplePos x="0" y="0"/>
             <wp:positionH relativeFrom="column">
               <wp:posOffset>320040</wp:posOffset>
@@ -1347,16 +1310,15 @@
       </w:r>
     </w:p>
     <w:p>
-      <w:bookmarkStart w:id="0" w:name="_GoBack"/>
-      <w:bookmarkEnd w:id="0"/>
       <w:r>
         <w:rPr>
           <w:noProof/>
+          <w:lang w:eastAsia="en-US"/>
         </w:rPr>
         <mc:AlternateContent>
           <mc:Choice Requires="wps">
             <w:drawing>
-              <wp:anchor distT="0" distB="0" distL="114300" distR="114300" simplePos="0" relativeHeight="251671552" behindDoc="0" locked="0" layoutInCell="1" allowOverlap="1" wp14:anchorId="57272365" wp14:editId="1385BE06">
+              <wp:anchor distT="0" distB="0" distL="114300" distR="114300" simplePos="0" relativeHeight="251671552" behindDoc="0" locked="0" layoutInCell="1" allowOverlap="1" wp14:anchorId="230F173E" wp14:editId="14FB6417">
                 <wp:simplePos x="0" y="0"/>
                 <wp:positionH relativeFrom="column">
                   <wp:posOffset>456565</wp:posOffset>
@@ -1412,14 +1374,7 @@
                                 <w:b/>
                                 <w:u w:val="single"/>
                               </w:rPr>
-                              <w:t xml:space="preserve">Figure </w:t>
-                            </w:r>
-                            <w:r>
-                              <w:rPr>
-                                <w:b/>
-                                <w:u w:val="single"/>
-                              </w:rPr>
-                              <w:t>5</w:t>
+                              <w:t>Figure 5</w:t>
                             </w:r>
                             <w:r>
                               <w:rPr>
@@ -1464,7 +1419,7 @@
           </mc:Choice>
           <mc:Fallback>
             <w:pict>
-              <v:shape id="Text Box 10" o:spid="_x0000_s1030" type="#_x0000_t202" style="position:absolute;margin-left:35.95pt;margin-top:312.1pt;width:398.45pt;height:93.75pt;z-index:251671552;visibility:visible;mso-wrap-style:square;mso-height-percent:0;mso-wrap-distance-left:9pt;mso-wrap-distance-top:0;mso-wrap-distance-right:9pt;mso-wrap-distance-bottom:0;mso-position-horizontal:absolute;mso-position-horizontal-relative:text;mso-position-vertical:absolute;mso-position-vertical-relative:text;mso-height-percent:0;mso-height-relative:margin;v-text-anchor:top" o:gfxdata="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" filled="f" stroked="f" strokeweight=".5pt">
+              <v:shape id="Text Box 10" o:spid="_x0000_s1030" type="#_x0000_t202" style="position:absolute;margin-left:35.95pt;margin-top:312.1pt;width:398.45pt;height:93.75pt;z-index:251671552;visibility:visible;mso-wrap-style:square;mso-height-percent:0;mso-wrap-distance-left:9pt;mso-wrap-distance-top:0;mso-wrap-distance-right:9pt;mso-wrap-distance-bottom:0;mso-position-horizontal:absolute;mso-position-horizontal-relative:text;mso-position-vertical:absolute;mso-position-vertical-relative:text;mso-height-percent:0;mso-height-relative:margin;v-text-anchor:top" o:gfxdata="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" filled="f" stroked="f" strokeweight=".5pt">
                 <v:textbox>
                   <w:txbxContent>
                     <w:p>
@@ -1476,14 +1431,7 @@
                           <w:b/>
                           <w:u w:val="single"/>
                         </w:rPr>
-                        <w:t xml:space="preserve">Figure </w:t>
-                      </w:r>
-                      <w:r>
-                        <w:rPr>
-                          <w:b/>
-                          <w:u w:val="single"/>
-                        </w:rPr>
-                        <w:t>5</w:t>
+                        <w:t>Figure 5</w:t>
                       </w:r>
                       <w:r>
                         <w:rPr>
@@ -1516,6 +1464,554 @@
           </mc:Fallback>
         </mc:AlternateContent>
       </w:r>
+    </w:p>
+    <w:p/>
+    <w:p/>
+    <w:p/>
+    <w:p/>
+    <w:p/>
+    <w:p/>
+    <w:p/>
+    <w:p/>
+    <w:p/>
+    <w:p/>
+    <w:p/>
+    <w:p/>
+    <w:p/>
+    <w:p/>
+    <w:p/>
+    <w:p/>
+    <w:p>
+      <w:r>
+        <w:br w:type="page"/>
+      </w:r>
+    </w:p>
+    <w:p>
+      <w:pPr>
+        <w:spacing w:after="0" w:line="360" w:lineRule="auto"/>
+        <w:rPr>
+          <w:rFonts w:ascii="Times" w:hAnsi="Times" w:cs="Times New Roman"/>
+          <w:sz w:val="20"/>
+          <w:szCs w:val="20"/>
+          <w:lang w:eastAsia="en-US"/>
+        </w:rPr>
+      </w:pPr>
+      <w:r>
+        <w:rPr>
+          <w:rFonts w:ascii="Arial" w:hAnsi="Arial" w:cs="Times New Roman"/>
+          <w:color w:val="000000"/>
+          <w:sz w:val="23"/>
+          <w:szCs w:val="23"/>
+          <w:u w:val="single"/>
+          <w:lang w:eastAsia="en-US"/>
+        </w:rPr>
+        <w:lastRenderedPageBreak/>
+        <w:t>Lucio Mondavi</w:t>
+      </w:r>
+    </w:p>
+    <w:p>
+      <w:pPr>
+        <w:spacing w:after="0" w:line="360" w:lineRule="auto"/>
+        <w:rPr>
+          <w:rFonts w:ascii="Times" w:hAnsi="Times" w:cs="Times New Roman"/>
+          <w:sz w:val="20"/>
+          <w:szCs w:val="20"/>
+          <w:lang w:eastAsia="en-US"/>
+        </w:rPr>
+      </w:pPr>
+      <w:r>
+        <w:rPr>
+          <w:rFonts w:ascii="Arial" w:hAnsi="Arial" w:cs="Times New Roman"/>
+          <w:color w:val="000000"/>
+          <w:sz w:val="23"/>
+          <w:szCs w:val="23"/>
+          <w:lang w:eastAsia="en-US"/>
+        </w:rPr>
+        <w:t xml:space="preserve">1. </w:t>
+      </w:r>
+      <w:r>
+        <w:rPr>
+          <w:rFonts w:ascii="Arial" w:hAnsi="Arial" w:cs="Times New Roman"/>
+          <w:color w:val="000000"/>
+          <w:sz w:val="23"/>
+          <w:szCs w:val="23"/>
+          <w:lang w:eastAsia="en-US"/>
+        </w:rPr>
+        <w:tab/>
+      </w:r>
+      <w:r>
+        <w:rPr>
+          <w:rFonts w:ascii="Arial" w:hAnsi="Arial" w:cs="Times New Roman"/>
+          <w:i/>
+          <w:color w:val="000000"/>
+          <w:sz w:val="23"/>
+          <w:szCs w:val="23"/>
+          <w:lang w:eastAsia="en-US"/>
+        </w:rPr>
+        <w:t>Time Spent:</w:t>
+      </w:r>
+      <w:r>
+        <w:rPr>
+          <w:rFonts w:ascii="Arial" w:hAnsi="Arial" w:cs="Times New Roman"/>
+          <w:color w:val="000000"/>
+          <w:sz w:val="23"/>
+          <w:szCs w:val="23"/>
+          <w:lang w:eastAsia="en-US"/>
+        </w:rPr>
+        <w:tab/>
+        <w:t>Part 1)</w:t>
+      </w:r>
+      <w:r>
+        <w:rPr>
+          <w:rFonts w:ascii="Arial" w:hAnsi="Arial" w:cs="Times New Roman"/>
+          <w:color w:val="000000"/>
+          <w:sz w:val="23"/>
+          <w:szCs w:val="23"/>
+          <w:lang w:eastAsia="en-US"/>
+        </w:rPr>
+        <w:tab/>
+        <w:t>5 hours</w:t>
+      </w:r>
+    </w:p>
+    <w:p>
+      <w:pPr>
+        <w:spacing w:after="0" w:line="360" w:lineRule="auto"/>
+        <w:rPr>
+          <w:rFonts w:ascii="Times" w:hAnsi="Times" w:cs="Times New Roman"/>
+          <w:sz w:val="20"/>
+          <w:szCs w:val="20"/>
+          <w:lang w:eastAsia="en-US"/>
+        </w:rPr>
+      </w:pPr>
+      <w:r>
+        <w:rPr>
+          <w:rFonts w:ascii="Arial" w:hAnsi="Arial" w:cs="Times New Roman"/>
+          <w:color w:val="000000"/>
+          <w:sz w:val="23"/>
+          <w:szCs w:val="23"/>
+          <w:lang w:eastAsia="en-US"/>
+        </w:rPr>
+        <w:tab/>
+      </w:r>
+      <w:r>
+        <w:rPr>
+          <w:rFonts w:ascii="Arial" w:hAnsi="Arial" w:cs="Times New Roman"/>
+          <w:color w:val="000000"/>
+          <w:sz w:val="23"/>
+          <w:szCs w:val="23"/>
+          <w:lang w:eastAsia="en-US"/>
+        </w:rPr>
+        <w:tab/>
+      </w:r>
+      <w:r>
+        <w:rPr>
+          <w:rFonts w:ascii="Arial" w:hAnsi="Arial" w:cs="Times New Roman"/>
+          <w:color w:val="000000"/>
+          <w:sz w:val="23"/>
+          <w:szCs w:val="23"/>
+          <w:lang w:eastAsia="en-US"/>
+        </w:rPr>
+        <w:tab/>
+        <w:t>Part 2)</w:t>
+      </w:r>
+      <w:r>
+        <w:rPr>
+          <w:rFonts w:ascii="Arial" w:hAnsi="Arial" w:cs="Times New Roman"/>
+          <w:color w:val="000000"/>
+          <w:sz w:val="23"/>
+          <w:szCs w:val="23"/>
+          <w:lang w:eastAsia="en-US"/>
+        </w:rPr>
+        <w:tab/>
+        <w:t>7 hours</w:t>
+      </w:r>
+    </w:p>
+    <w:p>
+      <w:pPr>
+        <w:spacing w:after="0" w:line="360" w:lineRule="auto"/>
+        <w:rPr>
+          <w:rFonts w:ascii="Times" w:hAnsi="Times" w:cs="Times New Roman"/>
+          <w:sz w:val="20"/>
+          <w:szCs w:val="20"/>
+          <w:lang w:eastAsia="en-US"/>
+        </w:rPr>
+      </w:pPr>
+      <w:r>
+        <w:rPr>
+          <w:rFonts w:ascii="Arial" w:hAnsi="Arial" w:cs="Times New Roman"/>
+          <w:color w:val="000000"/>
+          <w:sz w:val="23"/>
+          <w:szCs w:val="23"/>
+          <w:lang w:eastAsia="en-US"/>
+        </w:rPr>
+        <w:tab/>
+      </w:r>
+      <w:r>
+        <w:rPr>
+          <w:rFonts w:ascii="Arial" w:hAnsi="Arial" w:cs="Times New Roman"/>
+          <w:color w:val="000000"/>
+          <w:sz w:val="23"/>
+          <w:szCs w:val="23"/>
+          <w:lang w:eastAsia="en-US"/>
+        </w:rPr>
+        <w:tab/>
+      </w:r>
+      <w:r>
+        <w:rPr>
+          <w:rFonts w:ascii="Arial" w:hAnsi="Arial" w:cs="Times New Roman"/>
+          <w:color w:val="000000"/>
+          <w:sz w:val="23"/>
+          <w:szCs w:val="23"/>
+          <w:lang w:eastAsia="en-US"/>
+        </w:rPr>
+        <w:tab/>
+        <w:t>Part 3)</w:t>
+      </w:r>
+      <w:r>
+        <w:rPr>
+          <w:rFonts w:ascii="Arial" w:hAnsi="Arial" w:cs="Times New Roman"/>
+          <w:color w:val="000000"/>
+          <w:sz w:val="23"/>
+          <w:szCs w:val="23"/>
+          <w:lang w:eastAsia="en-US"/>
+        </w:rPr>
+        <w:tab/>
+        <w:t>3 hours</w:t>
+      </w:r>
+    </w:p>
+    <w:p>
+      <w:pPr>
+        <w:spacing w:after="0" w:line="360" w:lineRule="auto"/>
+        <w:rPr>
+          <w:rFonts w:ascii="Times" w:hAnsi="Times" w:cs="Times New Roman"/>
+          <w:sz w:val="20"/>
+          <w:szCs w:val="20"/>
+          <w:lang w:eastAsia="en-US"/>
+        </w:rPr>
+      </w:pPr>
+      <w:r>
+        <w:rPr>
+          <w:rFonts w:ascii="Arial" w:hAnsi="Arial" w:cs="Times New Roman"/>
+          <w:color w:val="000000"/>
+          <w:sz w:val="23"/>
+          <w:szCs w:val="23"/>
+          <w:lang w:eastAsia="en-US"/>
+        </w:rPr>
+        <w:tab/>
+      </w:r>
+      <w:r>
+        <w:rPr>
+          <w:rFonts w:ascii="Arial" w:hAnsi="Arial" w:cs="Times New Roman"/>
+          <w:color w:val="000000"/>
+          <w:sz w:val="23"/>
+          <w:szCs w:val="23"/>
+          <w:lang w:eastAsia="en-US"/>
+        </w:rPr>
+        <w:tab/>
+      </w:r>
+      <w:r>
+        <w:rPr>
+          <w:rFonts w:ascii="Arial" w:hAnsi="Arial" w:cs="Times New Roman"/>
+          <w:color w:val="000000"/>
+          <w:sz w:val="23"/>
+          <w:szCs w:val="23"/>
+          <w:lang w:eastAsia="en-US"/>
+        </w:rPr>
+        <w:tab/>
+        <w:t>Part 4)</w:t>
+      </w:r>
+      <w:r>
+        <w:rPr>
+          <w:rFonts w:ascii="Arial" w:hAnsi="Arial" w:cs="Times New Roman"/>
+          <w:color w:val="000000"/>
+          <w:sz w:val="23"/>
+          <w:szCs w:val="23"/>
+          <w:lang w:eastAsia="en-US"/>
+        </w:rPr>
+        <w:tab/>
+        <w:t>1 hour</w:t>
+      </w:r>
+    </w:p>
+    <w:p>
+      <w:pPr>
+        <w:spacing w:after="0" w:line="360" w:lineRule="auto"/>
+        <w:rPr>
+          <w:rFonts w:ascii="Times" w:hAnsi="Times" w:cs="Times New Roman"/>
+          <w:sz w:val="20"/>
+          <w:szCs w:val="20"/>
+          <w:lang w:eastAsia="en-US"/>
+        </w:rPr>
+      </w:pPr>
+      <w:r>
+        <w:rPr>
+          <w:rFonts w:ascii="Arial" w:hAnsi="Arial" w:cs="Times New Roman"/>
+          <w:color w:val="000000"/>
+          <w:sz w:val="23"/>
+          <w:szCs w:val="23"/>
+          <w:lang w:eastAsia="en-US"/>
+        </w:rPr>
+        <w:tab/>
+      </w:r>
+      <w:r>
+        <w:rPr>
+          <w:rFonts w:ascii="Arial" w:hAnsi="Arial" w:cs="Times New Roman"/>
+          <w:i/>
+          <w:color w:val="000000"/>
+          <w:sz w:val="23"/>
+          <w:szCs w:val="23"/>
+          <w:lang w:eastAsia="en-US"/>
+        </w:rPr>
+        <w:t>Total Time:</w:t>
+      </w:r>
+      <w:r>
+        <w:rPr>
+          <w:rFonts w:ascii="Arial" w:hAnsi="Arial" w:cs="Times New Roman"/>
+          <w:color w:val="000000"/>
+          <w:sz w:val="23"/>
+          <w:szCs w:val="23"/>
+          <w:lang w:eastAsia="en-US"/>
+        </w:rPr>
+        <w:t xml:space="preserve"> </w:t>
+      </w:r>
+      <w:r>
+        <w:rPr>
+          <w:rFonts w:ascii="Arial" w:hAnsi="Arial" w:cs="Times New Roman"/>
+          <w:color w:val="000000"/>
+          <w:sz w:val="23"/>
+          <w:szCs w:val="23"/>
+          <w:lang w:eastAsia="en-US"/>
+        </w:rPr>
+        <w:tab/>
+      </w:r>
+      <w:r>
+        <w:rPr>
+          <w:rFonts w:ascii="Arial" w:hAnsi="Arial" w:cs="Times New Roman"/>
+          <w:color w:val="000000"/>
+          <w:sz w:val="23"/>
+          <w:szCs w:val="23"/>
+          <w:lang w:eastAsia="en-US"/>
+        </w:rPr>
+        <w:tab/>
+        <w:t>16 hours</w:t>
+      </w:r>
+    </w:p>
+    <w:p>
+      <w:pPr>
+        <w:spacing w:after="0" w:line="360" w:lineRule="auto"/>
+        <w:ind w:left="720" w:hanging="720"/>
+        <w:rPr>
+          <w:rFonts w:ascii="Times" w:hAnsi="Times" w:cs="Times New Roman"/>
+          <w:sz w:val="20"/>
+          <w:szCs w:val="20"/>
+          <w:lang w:eastAsia="en-US"/>
+        </w:rPr>
+      </w:pPr>
+      <w:r>
+        <w:rPr>
+          <w:rFonts w:ascii="Arial" w:hAnsi="Arial" w:cs="Times New Roman"/>
+          <w:color w:val="000000"/>
+          <w:sz w:val="23"/>
+          <w:szCs w:val="23"/>
+          <w:lang w:eastAsia="en-US"/>
+        </w:rPr>
+        <w:t>2.</w:t>
+      </w:r>
+      <w:r>
+        <w:rPr>
+          <w:rFonts w:ascii="Arial" w:hAnsi="Arial" w:cs="Times New Roman"/>
+          <w:color w:val="000000"/>
+          <w:sz w:val="23"/>
+          <w:szCs w:val="23"/>
+          <w:lang w:eastAsia="en-US"/>
+        </w:rPr>
+        <w:tab/>
+      </w:r>
+      <w:r>
+        <w:rPr>
+          <w:rFonts w:ascii="Arial" w:hAnsi="Arial" w:cs="Times New Roman"/>
+          <w:i/>
+          <w:color w:val="000000"/>
+          <w:sz w:val="23"/>
+          <w:szCs w:val="23"/>
+          <w:lang w:eastAsia="en-US"/>
+        </w:rPr>
+        <w:t>Opinions:</w:t>
+      </w:r>
+      <w:r>
+        <w:rPr>
+          <w:rFonts w:ascii="Arial" w:hAnsi="Arial" w:cs="Times New Roman"/>
+          <w:color w:val="000000"/>
+          <w:sz w:val="23"/>
+          <w:szCs w:val="23"/>
+          <w:lang w:eastAsia="en-US"/>
+        </w:rPr>
+        <w:tab/>
+        <w:t>Part one was useful in showing us how accurately the LHV approximates efficiency in relation to calculated delta H values.  </w:t>
+      </w:r>
+      <w:r>
+        <w:rPr>
+          <w:rFonts w:ascii="Arial" w:hAnsi="Arial" w:cs="Times New Roman"/>
+          <w:color w:val="000000"/>
+          <w:sz w:val="23"/>
+          <w:szCs w:val="23"/>
+          <w:lang w:eastAsia="en-US"/>
+        </w:rPr>
+        <w:t>It also demonstrates just how much more efficient fuel cells can be than traditional Carnot engines.  Part</w:t>
+      </w:r>
+      <w:r>
+        <w:rPr>
+          <w:rFonts w:ascii="Arial" w:hAnsi="Arial" w:cs="Times New Roman"/>
+          <w:color w:val="000000"/>
+          <w:sz w:val="23"/>
+          <w:szCs w:val="23"/>
+          <w:lang w:eastAsia="en-US"/>
+        </w:rPr>
+        <w:t xml:space="preserve"> two was useful in discovering how fuel cells behave in different operating conditions.  Part three helped us to understand saturation pressure and how humidity affects the fuel cell. Part </w:t>
+      </w:r>
+      <w:r>
+        <w:rPr>
+          <w:rFonts w:ascii="Arial" w:hAnsi="Arial" w:cs="Times New Roman"/>
+          <w:color w:val="000000"/>
+          <w:sz w:val="23"/>
+          <w:szCs w:val="23"/>
+          <w:lang w:eastAsia="en-US"/>
+        </w:rPr>
+        <w:t>four wasn’t difficult</w:t>
+      </w:r>
+      <w:r>
+        <w:rPr>
+          <w:rFonts w:ascii="Arial" w:hAnsi="Arial" w:cs="Times New Roman"/>
+          <w:color w:val="000000"/>
+          <w:sz w:val="23"/>
+          <w:szCs w:val="23"/>
+          <w:lang w:eastAsia="en-US"/>
+        </w:rPr>
+        <w:t>, but the final plot tied together some of the concepts explored in other parts</w:t>
+      </w:r>
+      <w:r>
+        <w:rPr>
+          <w:rFonts w:ascii="Arial" w:hAnsi="Arial" w:cs="Times New Roman"/>
+          <w:color w:val="000000"/>
+          <w:sz w:val="23"/>
+          <w:szCs w:val="23"/>
+          <w:lang w:eastAsia="en-US"/>
+        </w:rPr>
+        <w:t xml:space="preserve"> of the project</w:t>
+      </w:r>
+      <w:r>
+        <w:rPr>
+          <w:rFonts w:ascii="Arial" w:hAnsi="Arial" w:cs="Times New Roman"/>
+          <w:color w:val="000000"/>
+          <w:sz w:val="23"/>
+          <w:szCs w:val="23"/>
+          <w:lang w:eastAsia="en-US"/>
+        </w:rPr>
+        <w:t>.  I don’t think there were any sections of the assignment that were redundant or not useful.</w:t>
+      </w:r>
+    </w:p>
+    <w:p>
+      <w:pPr>
+        <w:spacing w:after="0" w:line="360" w:lineRule="auto"/>
+        <w:ind w:left="720" w:hanging="720"/>
+        <w:rPr>
+          <w:rFonts w:ascii="Times" w:hAnsi="Times" w:cs="Times New Roman"/>
+          <w:sz w:val="20"/>
+          <w:szCs w:val="20"/>
+          <w:lang w:eastAsia="en-US"/>
+        </w:rPr>
+      </w:pPr>
+      <w:r>
+        <w:rPr>
+          <w:rFonts w:ascii="Arial" w:hAnsi="Arial" w:cs="Times New Roman"/>
+          <w:color w:val="000000"/>
+          <w:sz w:val="23"/>
+          <w:szCs w:val="23"/>
+          <w:lang w:eastAsia="en-US"/>
+        </w:rPr>
+        <w:t>3.</w:t>
+      </w:r>
+      <w:r>
+        <w:rPr>
+          <w:rFonts w:ascii="Arial" w:hAnsi="Arial" w:cs="Times New Roman"/>
+          <w:color w:val="000000"/>
+          <w:sz w:val="23"/>
+          <w:szCs w:val="23"/>
+          <w:lang w:eastAsia="en-US"/>
+        </w:rPr>
+        <w:tab/>
+      </w:r>
+      <w:r>
+        <w:rPr>
+          <w:rFonts w:ascii="Arial" w:hAnsi="Arial" w:cs="Times New Roman"/>
+          <w:i/>
+          <w:color w:val="000000"/>
+          <w:sz w:val="23"/>
+          <w:szCs w:val="23"/>
+          <w:lang w:eastAsia="en-US"/>
+        </w:rPr>
+        <w:t>What’s still unclear:</w:t>
+      </w:r>
+      <w:r>
+        <w:rPr>
+          <w:rFonts w:ascii="Arial" w:hAnsi="Arial" w:cs="Times New Roman"/>
+          <w:color w:val="000000"/>
+          <w:sz w:val="23"/>
+          <w:szCs w:val="23"/>
+          <w:lang w:eastAsia="en-US"/>
+        </w:rPr>
+        <w:tab/>
+        <w:t xml:space="preserve">We have found the thermodynamic behavior of fuel cells.  I would like to learn more about the actual functionality and operation of fuel cells.  Are there engineering limitations that reduce the </w:t>
+      </w:r>
+      <w:r>
+        <w:rPr>
+          <w:rFonts w:ascii="Arial" w:hAnsi="Arial" w:cs="Times New Roman"/>
+          <w:color w:val="000000"/>
+          <w:sz w:val="23"/>
+          <w:szCs w:val="23"/>
+          <w:lang w:eastAsia="en-US"/>
+        </w:rPr>
+        <w:t>actual</w:t>
+      </w:r>
+      <w:r>
+        <w:rPr>
+          <w:rFonts w:ascii="Arial" w:hAnsi="Arial" w:cs="Times New Roman"/>
+          <w:color w:val="000000"/>
+          <w:sz w:val="23"/>
+          <w:szCs w:val="23"/>
+          <w:lang w:eastAsia="en-US"/>
+        </w:rPr>
+        <w:t xml:space="preserve"> efficiency of fuel cells?</w:t>
+      </w:r>
+      <w:r>
+        <w:rPr>
+          <w:rFonts w:ascii="Arial" w:hAnsi="Arial" w:cs="Times New Roman"/>
+          <w:color w:val="000000"/>
+          <w:sz w:val="23"/>
+          <w:szCs w:val="23"/>
+          <w:lang w:eastAsia="en-US"/>
+        </w:rPr>
+        <w:t xml:space="preserve">  </w:t>
+      </w:r>
+      <w:bookmarkStart w:id="0" w:name="_GoBack"/>
+      <w:bookmarkEnd w:id="0"/>
+    </w:p>
+    <w:p>
+      <w:pPr>
+        <w:spacing w:after="0" w:line="240" w:lineRule="auto"/>
+        <w:rPr>
+          <w:rFonts w:ascii="Times" w:eastAsia="Times New Roman" w:hAnsi="Times" w:cs="Times New Roman"/>
+          <w:sz w:val="20"/>
+          <w:szCs w:val="20"/>
+          <w:lang w:eastAsia="en-US"/>
+        </w:rPr>
+      </w:pPr>
+    </w:p>
+    <w:p>
+      <w:pPr>
+        <w:tabs>
+          <w:tab w:val="left" w:pos="8122"/>
+        </w:tabs>
+      </w:pPr>
     </w:p>
     <w:sectPr>
       <w:pgSz w:w="12240" w:h="15840"/>
@@ -1544,7 +2040,7 @@
       </w:pPr>
     </w:pPrDefault>
   </w:docDefaults>
-  <w:latentStyles w:defLockedState="0" w:defUIPriority="99" w:defSemiHidden="1" w:defUnhideWhenUsed="1" w:defQFormat="0" w:count="267">
+  <w:latentStyles w:defLockedState="0" w:defUIPriority="99" w:defSemiHidden="1" w:defUnhideWhenUsed="1" w:defQFormat="0" w:count="276">
     <w:lsdException w:name="Normal" w:semiHidden="0" w:uiPriority="0" w:unhideWhenUsed="0" w:qFormat="1"/>
     <w:lsdException w:name="heading 1" w:semiHidden="0" w:uiPriority="9" w:unhideWhenUsed="0" w:qFormat="1"/>
     <w:lsdException w:name="heading 2" w:uiPriority="9" w:qFormat="1"/>
@@ -1760,11 +2256,16 @@
       <w:szCs w:val="16"/>
     </w:rPr>
   </w:style>
+  <w:style w:type="character" w:customStyle="1" w:styleId="apple-tab-span">
+    <w:name w:val="apple-tab-span"/>
+    <w:basedOn w:val="DefaultParagraphFont"/>
+    <w:rsid w:val="001E5E8B"/>
+  </w:style>
 </w:styles>
 </file>
 
 <file path=word/stylesWithEffects.xml><?xml version="1.0" encoding="utf-8"?>
-<w:styles xmlns:wpc="http://schemas.microsoft.com/office/word/2010/wordprocessingCanvas" xmlns:mc="http://schemas.openxmlformats.org/markup-compatibility/2006" xmlns:o="urn:schemas-microsoft-com:office:office" xmlns:r="http://schemas.openxmlformats.org/officeDocument/2006/relationships" xmlns:m="http://schemas.openxmlformats.org/officeDocument/2006/math" xmlns:v="urn:schemas-microsoft-com:vml" xmlns:wp14="http://schemas.microsoft.com/office/word/2010/wordprocessingDrawing" xmlns:wp="http://schemas.openxmlformats.org/drawingml/2006/wordprocessingDrawing" xmlns:w10="urn:schemas-microsoft-com:office:word" xmlns:w="http://schemas.openxmlformats.org/wordprocessingml/2006/main" xmlns:w14="http://schemas.microsoft.com/office/word/2010/wordml" xmlns:wpg="http://schemas.microsoft.com/office/word/2010/wordprocessingGroup" xmlns:wpi="http://schemas.microsoft.com/office/word/2010/wordprocessingInk" xmlns:wne="http://schemas.microsoft.com/office/word/2006/wordml" xmlns:wps="http://schemas.microsoft.com/office/word/2010/wordprocessingShape" mc:Ignorable="w14 wp14">
+<w:styles xmlns:wpc="http://schemas.microsoft.com/office/word/2010/wordprocessingCanvas" xmlns:mo="http://schemas.microsoft.com/office/mac/office/2008/main" xmlns:mc="http://schemas.openxmlformats.org/markup-compatibility/2006" xmlns:mv="urn:schemas-microsoft-com:mac:vml" xmlns:o="urn:schemas-microsoft-com:office:office" xmlns:r="http://schemas.openxmlformats.org/officeDocument/2006/relationships" xmlns:m="http://schemas.openxmlformats.org/officeDocument/2006/math" xmlns:v="urn:schemas-microsoft-com:vml" xmlns:wp14="http://schemas.microsoft.com/office/word/2010/wordprocessingDrawing" xmlns:wp="http://schemas.openxmlformats.org/drawingml/2006/wordprocessingDrawing" xmlns:w10="urn:schemas-microsoft-com:office:word" xmlns:w="http://schemas.openxmlformats.org/wordprocessingml/2006/main" xmlns:w14="http://schemas.microsoft.com/office/word/2010/wordml" xmlns:wpg="http://schemas.microsoft.com/office/word/2010/wordprocessingGroup" xmlns:wpi="http://schemas.microsoft.com/office/word/2010/wordprocessingInk" xmlns:wne="http://schemas.microsoft.com/office/word/2006/wordml" xmlns:wps="http://schemas.microsoft.com/office/word/2010/wordprocessingShape" mc:Ignorable="w14 wp14">
   <w:docDefaults>
     <w:rPrDefault>
       <w:rPr>
@@ -1780,7 +2281,7 @@
       </w:pPr>
     </w:pPrDefault>
   </w:docDefaults>
-  <w:latentStyles w:defLockedState="0" w:defUIPriority="99" w:defSemiHidden="1" w:defUnhideWhenUsed="1" w:defQFormat="0" w:count="267">
+  <w:latentStyles w:defLockedState="0" w:defUIPriority="99" w:defSemiHidden="1" w:defUnhideWhenUsed="1" w:defQFormat="0" w:count="276">
     <w:lsdException w:name="Normal" w:semiHidden="0" w:uiPriority="0" w:unhideWhenUsed="0" w:qFormat="1"/>
     <w:lsdException w:name="heading 1" w:semiHidden="0" w:uiPriority="9" w:unhideWhenUsed="0" w:qFormat="1"/>
     <w:lsdException w:name="heading 2" w:uiPriority="9" w:qFormat="1"/>
@@ -1995,6 +2496,11 @@
       <w:sz w:val="16"/>
       <w:szCs w:val="16"/>
     </w:rPr>
+  </w:style>
+  <w:style w:type="character" w:customStyle="1" w:styleId="apple-tab-span">
+    <w:name w:val="apple-tab-span"/>
+    <w:basedOn w:val="DefaultParagraphFont"/>
+    <w:rsid w:val="001E5E8B"/>
   </w:style>
 </w:styles>
 </file>

</xml_diff>